<commit_message>
adapted base scenario for Ripple RCM
</commit_message>
<xml_diff>
--- a/docs/scenarios/RemoteChemotherapyMonitoring.docx
+++ b/docs/scenarios/RemoteChemotherapyMonitoring.docx
@@ -5,22 +5,22 @@
   <w:body>
     <w:p>
       <w:pPr>
-        <w:pStyle w:val="Heading1"/>
-        <w:contextualSpacing w:val="0"/>
-      </w:pPr>
-      <w:bookmarkStart w:id="0" w:name="h.agbr6n8u5h7a" w:colFirst="0" w:colLast="0"/>
-      <w:bookmarkEnd w:id="0"/>
-      <w:r>
-        <w:t>E</w:t>
-      </w:r>
-      <w:r>
-        <w:t xml:space="preserve">xample Mobile Health </w:t>
-      </w:r>
-      <w:r>
-        <w:t>Application Development in openEHR</w:t>
-      </w:r>
-    </w:p>
-    <w:p/>
+        <w:rPr>
+          <w:rStyle w:val="BookTitle"/>
+        </w:rPr>
+      </w:pPr>
+      <w:r>
+        <w:rPr>
+          <w:rStyle w:val="BookTitle"/>
+        </w:rPr>
+        <w:t>Code4Health Ripple Remote Chemotherapy Monitoring Challenge</w:t>
+      </w:r>
+    </w:p>
+    <w:p>
+      <w:r>
+        <w:t xml:space="preserve"> </w:t>
+      </w:r>
+    </w:p>
     <w:p>
       <w:r>
         <w:t>Here we aim to outline a use case that would be applicable to modern medical practice. We will:</w:t>
@@ -140,34 +140,14 @@
         <w:t xml:space="preserve"> instance data artifacts from the operational templates to demonstrate the ease with which the data can be addressed.</w:t>
       </w:r>
     </w:p>
-    <w:p>
-      <w:pPr>
-        <w:numPr>
-          <w:ilvl w:val="0"/>
-          <w:numId w:val="4"/>
-        </w:numPr>
-        <w:ind w:hanging="360"/>
-        <w:contextualSpacing/>
-      </w:pPr>
-      <w:r>
-        <w:t>Provide a general outline for the application GUI.</w:t>
-      </w:r>
-    </w:p>
-    <w:p/>
-    <w:p>
-      <w:r>
-        <w:t>The entire process took 6 days in total. All work was done by a team of 3, in the spare time between busy day jobs and home lives.</w:t>
-      </w:r>
-    </w:p>
-    <w:p/>
     <w:p/>
     <w:p>
       <w:pPr>
         <w:pStyle w:val="Heading2"/>
         <w:contextualSpacing w:val="0"/>
       </w:pPr>
-      <w:bookmarkStart w:id="1" w:name="h.54vbw6yinho7" w:colFirst="0" w:colLast="0"/>
-      <w:bookmarkEnd w:id="1"/>
+      <w:bookmarkStart w:id="0" w:name="h.54vbw6yinho7" w:colFirst="0" w:colLast="0"/>
+      <w:bookmarkEnd w:id="0"/>
       <w:r>
         <w:t>Description of the clinical problem</w:t>
       </w:r>
@@ -177,8 +157,8 @@
         <w:pStyle w:val="Heading3"/>
         <w:contextualSpacing w:val="0"/>
       </w:pPr>
-      <w:bookmarkStart w:id="2" w:name="h.50ax7dnxhj7i" w:colFirst="0" w:colLast="0"/>
-      <w:bookmarkEnd w:id="2"/>
+      <w:bookmarkStart w:id="1" w:name="h.50ax7dnxhj7i" w:colFirst="0" w:colLast="0"/>
+      <w:bookmarkEnd w:id="1"/>
       <w:r>
         <w:t>Remote Monitoring of Cancer Chemotherapy Patients Allowing Recuperation Out of Hospital</w:t>
       </w:r>
@@ -206,11 +186,7 @@
       </w:r>
       <w:proofErr w:type="gramEnd"/>
       <w:r>
-        <w:t xml:space="preserve"> they usually monitor their own temperatures manually every 4 hours, and are given an emergency 24-hour hotline to call should they become unwell. If they have a temperature </w:t>
-      </w:r>
-      <w:r>
-        <w:lastRenderedPageBreak/>
-        <w:t xml:space="preserve">above 37.5 </w:t>
+        <w:t xml:space="preserve"> they usually monitor their own temperatures manually every 4 hours, and are given an emergency 24-hour hotline to call should they become unwell. If they have a temperature above 37.5 </w:t>
       </w:r>
       <w:r>
         <w:rPr>
@@ -274,6 +250,7 @@
         <w:contextualSpacing/>
       </w:pPr>
       <w:r>
+        <w:lastRenderedPageBreak/>
         <w:t>More frequent and reliable monitoring of patients’ vital signs with minimal patient effort.</w:t>
       </w:r>
     </w:p>
@@ -339,7 +316,18 @@
         <w:contextualSpacing/>
       </w:pPr>
       <w:r>
-        <w:t>A “call for help” button if there is an emergency.</w:t>
+        <w:t xml:space="preserve">A </w:t>
+      </w:r>
+      <w:r>
+        <w:t xml:space="preserve">simple </w:t>
+      </w:r>
+      <w:proofErr w:type="spellStart"/>
+      <w:r>
+        <w:t>howRU</w:t>
+      </w:r>
+      <w:proofErr w:type="spellEnd"/>
+      <w:r>
+        <w:t xml:space="preserve"> score.</w:t>
       </w:r>
     </w:p>
     <w:p>
@@ -364,19 +352,8 @@
         <w:ind w:hanging="360"/>
         <w:contextualSpacing/>
       </w:pPr>
-      <w:r>
-        <w:t>Patients often have to await the results of daily blood tests, which can cause anxiety.</w:t>
-      </w:r>
-    </w:p>
-    <w:p>
-      <w:pPr>
-        <w:numPr>
-          <w:ilvl w:val="1"/>
-          <w:numId w:val="2"/>
-        </w:numPr>
-        <w:ind w:hanging="360"/>
-        <w:contextualSpacing/>
-      </w:pPr>
+      <w:bookmarkStart w:id="2" w:name="_GoBack"/>
+      <w:bookmarkEnd w:id="2"/>
       <w:r>
         <w:t>We would ideally allow patients to monitor progress of the test through the system.</w:t>
       </w:r>
@@ -496,6 +473,7 @@
       <w:tblPr>
         <w:tblStyle w:val="a"/>
         <w:tblW w:w="9000" w:type="dxa"/>
+        <w:tblInd w:w="-8" w:type="dxa"/>
         <w:tblBorders>
           <w:top w:val="single" w:sz="8" w:space="0" w:color="000000"/>
           <w:left w:val="single" w:sz="8" w:space="0" w:color="000000"/>
@@ -574,9 +552,15 @@
             <w:pPr>
               <w:widowControl w:val="0"/>
               <w:spacing w:line="240" w:lineRule="auto"/>
-            </w:pPr>
-            <w:r>
-              <w:t>Temperature</w:t>
+              <w:rPr>
+                <w:b/>
+              </w:rPr>
+            </w:pPr>
+            <w:r>
+              <w:rPr>
+                <w:b/>
+              </w:rPr>
+              <w:t>Data capture</w:t>
             </w:r>
           </w:p>
         </w:tc>
@@ -595,25 +579,6 @@
               <w:widowControl w:val="0"/>
               <w:spacing w:line="240" w:lineRule="auto"/>
             </w:pPr>
-            <w:r>
-              <w:t xml:space="preserve">37.0 </w:t>
-            </w:r>
-            <w:proofErr w:type="spellStart"/>
-            <w:r>
-              <w:t>Deg</w:t>
-            </w:r>
-            <w:proofErr w:type="spellEnd"/>
-            <w:r>
-              <w:t xml:space="preserve"> C or </w:t>
-            </w:r>
-            <w:proofErr w:type="spellStart"/>
-            <w:r>
-              <w:t>Deg</w:t>
-            </w:r>
-            <w:proofErr w:type="spellEnd"/>
-            <w:r>
-              <w:t xml:space="preserve"> F (in US)</w:t>
-            </w:r>
           </w:p>
         </w:tc>
       </w:tr>
@@ -634,7 +599,7 @@
               <w:spacing w:line="240" w:lineRule="auto"/>
             </w:pPr>
             <w:r>
-              <w:t>Heart Rate</w:t>
+              <w:t>Temperature</w:t>
             </w:r>
           </w:p>
         </w:tc>
@@ -654,7 +619,23 @@
               <w:spacing w:line="240" w:lineRule="auto"/>
             </w:pPr>
             <w:r>
-              <w:t>92 /min</w:t>
+              <w:t xml:space="preserve">37.0 </w:t>
+            </w:r>
+            <w:proofErr w:type="spellStart"/>
+            <w:r>
+              <w:t>Deg</w:t>
+            </w:r>
+            <w:proofErr w:type="spellEnd"/>
+            <w:r>
+              <w:t xml:space="preserve"> C or </w:t>
+            </w:r>
+            <w:proofErr w:type="spellStart"/>
+            <w:r>
+              <w:t>Deg</w:t>
+            </w:r>
+            <w:proofErr w:type="spellEnd"/>
+            <w:r>
+              <w:t xml:space="preserve"> F (in US)</w:t>
             </w:r>
           </w:p>
         </w:tc>
@@ -676,8 +657,7 @@
               <w:spacing w:line="240" w:lineRule="auto"/>
             </w:pPr>
             <w:r>
-              <w:lastRenderedPageBreak/>
-              <w:t>Respiratory Rate</w:t>
+              <w:t>Heart Rate</w:t>
             </w:r>
           </w:p>
         </w:tc>
@@ -697,7 +677,7 @@
               <w:spacing w:line="240" w:lineRule="auto"/>
             </w:pPr>
             <w:r>
-              <w:t>12 /min</w:t>
+              <w:t>92 /min</w:t>
             </w:r>
           </w:p>
         </w:tc>
@@ -719,7 +699,7 @@
               <w:spacing w:line="240" w:lineRule="auto"/>
             </w:pPr>
             <w:r>
-              <w:t>Indirect Oximetry</w:t>
+              <w:t>Respiratory Rate</w:t>
             </w:r>
           </w:p>
         </w:tc>
@@ -739,7 +719,7 @@
               <w:spacing w:line="240" w:lineRule="auto"/>
             </w:pPr>
             <w:r>
-              <w:t>94%</w:t>
+              <w:t>12 /min</w:t>
             </w:r>
           </w:p>
         </w:tc>
@@ -761,7 +741,7 @@
               <w:spacing w:line="240" w:lineRule="auto"/>
             </w:pPr>
             <w:r>
-              <w:t>Blood Pressure (expressed as 2 fields - systolic and diastolic</w:t>
+              <w:t>Indirect Oximetry</w:t>
             </w:r>
           </w:p>
         </w:tc>
@@ -781,20 +761,7 @@
               <w:spacing w:line="240" w:lineRule="auto"/>
             </w:pPr>
             <w:r>
-              <w:t>130 / 70 mmHg is expressed as:</w:t>
-            </w:r>
-            <w:r>
-              <w:br/>
-              <w:t>Systolic = 130</w:t>
-            </w:r>
-          </w:p>
-          <w:p>
-            <w:pPr>
-              <w:widowControl w:val="0"/>
-              <w:spacing w:line="240" w:lineRule="auto"/>
-            </w:pPr>
-            <w:r>
-              <w:t>Diastolic = 70</w:t>
+              <w:t>94%</w:t>
             </w:r>
           </w:p>
         </w:tc>
@@ -816,16 +783,7 @@
               <w:spacing w:line="240" w:lineRule="auto"/>
             </w:pPr>
             <w:r>
-              <w:t>Symptoms (with SNOMED-CT Codes)</w:t>
-            </w:r>
-          </w:p>
-          <w:p>
-            <w:pPr>
-              <w:widowControl w:val="0"/>
-              <w:spacing w:line="240" w:lineRule="auto"/>
-            </w:pPr>
-            <w:r>
-              <w:t>Multiples allowed</w:t>
+              <w:t>Blood Pressure (expressed as 2 fields - systolic and diastolic</w:t>
             </w:r>
           </w:p>
         </w:tc>
@@ -845,52 +803,20 @@
               <w:spacing w:line="240" w:lineRule="auto"/>
             </w:pPr>
             <w:r>
-              <w:t>386661006 - Fever</w:t>
-            </w:r>
-          </w:p>
-          <w:p>
-            <w:pPr>
-              <w:widowControl w:val="0"/>
-              <w:spacing w:line="240" w:lineRule="auto"/>
-            </w:pPr>
-            <w:r>
-              <w:t>267036007 - Breathless</w:t>
-            </w:r>
-          </w:p>
-          <w:p>
-            <w:pPr>
-              <w:widowControl w:val="0"/>
-              <w:spacing w:line="240" w:lineRule="auto"/>
-            </w:pPr>
-            <w:r>
-              <w:t>422587007 - Nausea</w:t>
-            </w:r>
-          </w:p>
-          <w:p>
-            <w:pPr>
-              <w:widowControl w:val="0"/>
-              <w:spacing w:line="240" w:lineRule="auto"/>
-            </w:pPr>
-            <w:r>
-              <w:t>422400008 - Vomiting</w:t>
-            </w:r>
-          </w:p>
-          <w:p>
-            <w:pPr>
-              <w:widowControl w:val="0"/>
-              <w:spacing w:line="240" w:lineRule="auto"/>
-            </w:pPr>
-            <w:r>
-              <w:t>49727002 - Cough</w:t>
-            </w:r>
-          </w:p>
-          <w:p>
-            <w:pPr>
-              <w:widowControl w:val="0"/>
-              <w:spacing w:line="240" w:lineRule="auto"/>
-            </w:pPr>
-            <w:r>
-              <w:t>22253000 - Pain</w:t>
+              <w:t>130 / 70 mmHg is expressed as:</w:t>
+            </w:r>
+            <w:r>
+              <w:br/>
+              <w:t>Systolic = 130</w:t>
+            </w:r>
+          </w:p>
+          <w:p>
+            <w:pPr>
+              <w:widowControl w:val="0"/>
+              <w:spacing w:line="240" w:lineRule="auto"/>
+            </w:pPr>
+            <w:r>
+              <w:t>Diastolic = 70</w:t>
             </w:r>
           </w:p>
         </w:tc>
@@ -912,7 +838,16 @@
               <w:spacing w:line="240" w:lineRule="auto"/>
             </w:pPr>
             <w:r>
-              <w:t>Lab tests</w:t>
+              <w:t>Symptoms (with SNOMED-CT Codes)</w:t>
+            </w:r>
+          </w:p>
+          <w:p>
+            <w:pPr>
+              <w:widowControl w:val="0"/>
+              <w:spacing w:line="240" w:lineRule="auto"/>
+            </w:pPr>
+            <w:r>
+              <w:t>Multiples allowed</w:t>
             </w:r>
           </w:p>
         </w:tc>
@@ -931,72 +866,55 @@
               <w:widowControl w:val="0"/>
               <w:spacing w:line="240" w:lineRule="auto"/>
             </w:pPr>
-            <w:proofErr w:type="spellStart"/>
-            <w:r>
-              <w:t>Haemoglobin</w:t>
-            </w:r>
-            <w:proofErr w:type="spellEnd"/>
-            <w:r>
-              <w:t xml:space="preserve"> _ g/L </w:t>
-            </w:r>
-            <w:bookmarkStart w:id="4" w:name="_GoBack"/>
-            <w:bookmarkEnd w:id="4"/>
-          </w:p>
-          <w:p>
-            <w:pPr>
-              <w:widowControl w:val="0"/>
-              <w:spacing w:line="240" w:lineRule="auto"/>
-            </w:pPr>
-            <w:r>
-              <w:t>WCC x10^9/L</w:t>
-            </w:r>
-          </w:p>
-          <w:p>
-            <w:pPr>
-              <w:widowControl w:val="0"/>
-              <w:spacing w:line="240" w:lineRule="auto"/>
-            </w:pPr>
-            <w:proofErr w:type="spellStart"/>
-            <w:r>
-              <w:t>Neut</w:t>
-            </w:r>
-            <w:proofErr w:type="spellEnd"/>
-            <w:r>
-              <w:t xml:space="preserve"> x 10^9/L </w:t>
-            </w:r>
-          </w:p>
-          <w:p>
-            <w:pPr>
-              <w:widowControl w:val="0"/>
-              <w:spacing w:line="240" w:lineRule="auto"/>
-            </w:pPr>
-            <w:r>
-              <w:t>Lab test comment</w:t>
-            </w:r>
-          </w:p>
-          <w:p>
-            <w:pPr>
-              <w:widowControl w:val="0"/>
-              <w:spacing w:line="240" w:lineRule="auto"/>
-            </w:pPr>
-          </w:p>
-          <w:p>
-            <w:pPr>
-              <w:widowControl w:val="0"/>
-              <w:spacing w:line="240" w:lineRule="auto"/>
-            </w:pPr>
-            <w:r>
-              <w:t xml:space="preserve">Result currently obtained from the hospital labs system, but in the future it could be point of care (POC) testing e.g. </w:t>
-            </w:r>
-            <w:hyperlink r:id="rId7">
-              <w:r>
-                <w:rPr>
-                  <w:color w:val="1155CC"/>
-                  <w:u w:val="single"/>
-                </w:rPr>
-                <w:t>http://www.caltech.edu/news/counting-white-blood-cells-home-38975</w:t>
-              </w:r>
-            </w:hyperlink>
+            <w:r>
+              <w:t>386661006 - Fever</w:t>
+            </w:r>
+          </w:p>
+          <w:p>
+            <w:pPr>
+              <w:widowControl w:val="0"/>
+              <w:spacing w:line="240" w:lineRule="auto"/>
+            </w:pPr>
+            <w:r>
+              <w:t>267036007 - Breathless</w:t>
+            </w:r>
+          </w:p>
+          <w:p>
+            <w:pPr>
+              <w:widowControl w:val="0"/>
+              <w:spacing w:line="240" w:lineRule="auto"/>
+            </w:pPr>
+            <w:r>
+              <w:t>422587007 - Nausea</w:t>
+            </w:r>
+          </w:p>
+          <w:p>
+            <w:pPr>
+              <w:widowControl w:val="0"/>
+              <w:spacing w:line="240" w:lineRule="auto"/>
+            </w:pPr>
+            <w:r>
+              <w:t>422400008 - Vomiting</w:t>
+            </w:r>
+          </w:p>
+          <w:p>
+            <w:pPr>
+              <w:widowControl w:val="0"/>
+              <w:spacing w:line="240" w:lineRule="auto"/>
+            </w:pPr>
+            <w:r>
+              <w:t>49727002 - Cough</w:t>
+            </w:r>
+          </w:p>
+          <w:p>
+            <w:pPr>
+              <w:widowControl w:val="0"/>
+              <w:spacing w:line="240" w:lineRule="auto"/>
+            </w:pPr>
+            <w:r>
+              <w:lastRenderedPageBreak/>
+              <w:t>22253000 - Pain</w:t>
+            </w:r>
           </w:p>
         </w:tc>
       </w:tr>
@@ -1004,6 +922,9 @@
         <w:tc>
           <w:tcPr>
             <w:tcW w:w="3120" w:type="dxa"/>
+            <w:tcBorders>
+              <w:bottom w:val="single" w:sz="4" w:space="0" w:color="auto"/>
+            </w:tcBorders>
             <w:tcMar>
               <w:top w:w="100" w:type="dxa"/>
               <w:left w:w="100" w:type="dxa"/>
@@ -1016,14 +937,23 @@
               <w:widowControl w:val="0"/>
               <w:spacing w:line="240" w:lineRule="auto"/>
             </w:pPr>
-            <w:r>
-              <w:t xml:space="preserve">Request for Advice message </w:t>
+            <w:proofErr w:type="spellStart"/>
+            <w:r>
+              <w:lastRenderedPageBreak/>
+              <w:t>howRU</w:t>
+            </w:r>
+            <w:proofErr w:type="spellEnd"/>
+            <w:r>
+              <w:t xml:space="preserve"> Score</w:t>
             </w:r>
           </w:p>
         </w:tc>
         <w:tc>
           <w:tcPr>
             <w:tcW w:w="5880" w:type="dxa"/>
+            <w:tcBorders>
+              <w:bottom w:val="single" w:sz="4" w:space="0" w:color="auto"/>
+            </w:tcBorders>
             <w:tcMar>
               <w:top w:w="100" w:type="dxa"/>
               <w:left w:w="100" w:type="dxa"/>
@@ -1037,164 +967,31 @@
               <w:spacing w:line="240" w:lineRule="auto"/>
             </w:pPr>
             <w:r>
-              <w:t xml:space="preserve">Patient documents reason for request “I am feeling a bit unwell and my temperature is up”, presses a Please give me advice’ button which alerts hospital staff. hospital worker documents recommendation in response as an update to the same document </w:t>
-            </w:r>
-            <w:proofErr w:type="spellStart"/>
-            <w:r>
-              <w:t>e.g</w:t>
-            </w:r>
-            <w:proofErr w:type="spellEnd"/>
-            <w:r>
-              <w:t xml:space="preserve"> “You had better come in to hospital immediately” or “Nothing to worry about”</w:t>
-            </w:r>
-          </w:p>
-        </w:tc>
-      </w:tr>
-      <w:tr>
-        <w:tc>
-          <w:tcPr>
-            <w:tcW w:w="3120" w:type="dxa"/>
-            <w:tcMar>
-              <w:top w:w="100" w:type="dxa"/>
-              <w:left w:w="100" w:type="dxa"/>
-              <w:bottom w:w="100" w:type="dxa"/>
-              <w:right w:w="100" w:type="dxa"/>
-            </w:tcMar>
-          </w:tcPr>
-          <w:p>
-            <w:pPr>
-              <w:widowControl w:val="0"/>
-              <w:spacing w:line="240" w:lineRule="auto"/>
-            </w:pPr>
-            <w:commentRangeStart w:id="5"/>
-            <w:commentRangeStart w:id="6"/>
-            <w:commentRangeStart w:id="7"/>
-            <w:commentRangeStart w:id="8"/>
-            <w:commentRangeStart w:id="9"/>
-            <w:r>
-              <w:t>Emergency button engaged</w:t>
-            </w:r>
-          </w:p>
-        </w:tc>
-        <w:tc>
-          <w:tcPr>
-            <w:tcW w:w="5880" w:type="dxa"/>
-            <w:tcMar>
-              <w:top w:w="100" w:type="dxa"/>
-              <w:left w:w="100" w:type="dxa"/>
-              <w:bottom w:w="100" w:type="dxa"/>
-              <w:right w:w="100" w:type="dxa"/>
-            </w:tcMar>
-          </w:tcPr>
-          <w:p>
-            <w:pPr>
-              <w:widowControl w:val="0"/>
-              <w:spacing w:line="240" w:lineRule="auto"/>
-            </w:pPr>
-            <w:r>
-              <w:t>An automated event/ composition is captured on the EHR when this button is pressed</w:t>
-            </w:r>
-            <w:commentRangeEnd w:id="5"/>
-            <w:r>
-              <w:commentReference w:id="5"/>
-            </w:r>
-            <w:commentRangeEnd w:id="6"/>
-            <w:r>
-              <w:commentReference w:id="6"/>
-            </w:r>
-            <w:commentRangeEnd w:id="7"/>
-            <w:r>
-              <w:commentReference w:id="7"/>
-            </w:r>
-            <w:commentRangeEnd w:id="8"/>
-            <w:r>
-              <w:commentReference w:id="8"/>
-            </w:r>
-            <w:commentRangeEnd w:id="9"/>
-            <w:r>
-              <w:commentReference w:id="9"/>
-            </w:r>
-          </w:p>
-        </w:tc>
-      </w:tr>
-      <w:tr>
-        <w:tc>
-          <w:tcPr>
-            <w:tcW w:w="3120" w:type="dxa"/>
-            <w:tcMar>
-              <w:top w:w="100" w:type="dxa"/>
-              <w:left w:w="100" w:type="dxa"/>
-              <w:bottom w:w="100" w:type="dxa"/>
-              <w:right w:w="100" w:type="dxa"/>
-            </w:tcMar>
-          </w:tcPr>
-          <w:p>
-            <w:pPr>
-              <w:widowControl w:val="0"/>
-              <w:spacing w:line="240" w:lineRule="auto"/>
-            </w:pPr>
-            <w:r>
-              <w:t>MASCC Score</w:t>
-            </w:r>
-          </w:p>
-        </w:tc>
-        <w:tc>
-          <w:tcPr>
-            <w:tcW w:w="5880" w:type="dxa"/>
-            <w:tcMar>
-              <w:top w:w="100" w:type="dxa"/>
-              <w:left w:w="100" w:type="dxa"/>
-              <w:bottom w:w="100" w:type="dxa"/>
-              <w:right w:w="100" w:type="dxa"/>
-            </w:tcMar>
-          </w:tcPr>
-          <w:p>
-            <w:pPr>
-              <w:widowControl w:val="0"/>
-              <w:spacing w:line="240" w:lineRule="auto"/>
-            </w:pPr>
-            <w:r>
-              <w:t>This is a risk score derived from a number of parameters, not all of which are captured by the patient but will generally be available from the rest of the patient record.</w:t>
-            </w:r>
-          </w:p>
-          <w:p>
-            <w:pPr>
-              <w:widowControl w:val="0"/>
-              <w:spacing w:line="240" w:lineRule="auto"/>
-            </w:pPr>
-          </w:p>
-          <w:p>
-            <w:pPr>
-              <w:widowControl w:val="0"/>
-              <w:spacing w:line="240" w:lineRule="auto"/>
-            </w:pPr>
-            <w:hyperlink r:id="rId10">
+              <w:t xml:space="preserve">This is a </w:t>
+            </w:r>
+            <w:r>
+              <w:t>simple risk score designed to capture a measure of a patient’s overall well-being.</w:t>
+            </w:r>
+          </w:p>
+          <w:p>
+            <w:pPr>
+              <w:widowControl w:val="0"/>
+              <w:spacing w:line="240" w:lineRule="auto"/>
+            </w:pPr>
+          </w:p>
+          <w:p>
+            <w:pPr>
+              <w:widowControl w:val="0"/>
+              <w:spacing w:line="240" w:lineRule="auto"/>
+            </w:pPr>
+            <w:hyperlink r:id="rId7" w:history="1">
               <w:r>
                 <w:rPr>
-                  <w:color w:val="1155CC"/>
-                  <w:u w:val="single"/>
+                  <w:rStyle w:val="Hyperlink"/>
                 </w:rPr>
-                <w:t>http://www.mascc.org/mascc-fn-risk-index-score</w:t>
+                <w:t>http://www.abies.co.uk/node/8</w:t>
               </w:r>
             </w:hyperlink>
-            <w:r>
-              <w:t xml:space="preserve">. </w:t>
-            </w:r>
-          </w:p>
-          <w:p>
-            <w:pPr>
-              <w:widowControl w:val="0"/>
-              <w:spacing w:line="240" w:lineRule="auto"/>
-            </w:pPr>
-          </w:p>
-          <w:p>
-            <w:pPr>
-              <w:widowControl w:val="0"/>
-              <w:spacing w:line="240" w:lineRule="auto"/>
-            </w:pPr>
-            <w:r>
-              <w:t>Calculating the score is beyond the scope of this scenario.</w:t>
-            </w:r>
           </w:p>
           <w:p>
             <w:pPr>
@@ -1205,7 +1002,6 @@
         </w:tc>
       </w:tr>
     </w:tbl>
-    <w:p/>
     <w:p/>
     <w:sectPr>
       <w:pgSz w:w="11909" w:h="16834"/>
@@ -1215,103 +1011,6 @@
     </w:sectPr>
   </w:body>
 </w:document>
-</file>
-
-<file path=word/comments.xml><?xml version="1.0" encoding="utf-8"?>
-<w:comments xmlns:wpc="http://schemas.microsoft.com/office/word/2010/wordprocessingCanvas" xmlns:mo="http://schemas.microsoft.com/office/mac/office/2008/main" xmlns:mc="http://schemas.openxmlformats.org/markup-compatibility/2006" xmlns:mv="urn:schemas-microsoft-com:mac:vml" xmlns:o="urn:schemas-microsoft-com:office:office" xmlns:r="http://schemas.openxmlformats.org/officeDocument/2006/relationships" xmlns:m="http://schemas.openxmlformats.org/officeDocument/2006/math" xmlns:v="urn:schemas-microsoft-com:vml" xmlns:wp14="http://schemas.microsoft.com/office/word/2010/wordprocessingDrawing" xmlns:wp="http://schemas.openxmlformats.org/drawingml/2006/wordprocessingDrawing" xmlns:w10="urn:schemas-microsoft-com:office:word" xmlns:w="http://schemas.openxmlformats.org/wordprocessingml/2006/main" xmlns:w14="http://schemas.microsoft.com/office/word/2010/wordml" xmlns:w15="http://schemas.microsoft.com/office/word/2012/wordml" xmlns:wpg="http://schemas.microsoft.com/office/word/2010/wordprocessingGroup" xmlns:wpi="http://schemas.microsoft.com/office/word/2010/wordprocessingInk" xmlns:wne="http://schemas.microsoft.com/office/word/2006/wordml" xmlns:wps="http://schemas.microsoft.com/office/word/2010/wordprocessingShape" mc:Ignorable="w14 w15 wp14">
-  <w:comment w:id="5" w:author="Ian McNicoll" w:date="2015-09-10T01:32:00Z" w:initials="">
-    <w:p>
-      <w:pPr>
-        <w:widowControl w:val="0"/>
-        <w:spacing w:line="240" w:lineRule="auto"/>
-      </w:pPr>
-      <w:r>
-        <w:t>I think this is just the same as 'Request for Advice' We can add an 'priority' = emergency option to the dataset if you think this is needed but I would have thought that any request for advice needs handled pretty smartly</w:t>
-      </w:r>
-    </w:p>
-  </w:comment>
-  <w:comment w:id="6" w:author="Navin Ramachandran" w:date="2015-09-10T00:59:00Z" w:initials="">
-    <w:p>
-      <w:pPr>
-        <w:widowControl w:val="0"/>
-        <w:spacing w:line="240" w:lineRule="auto"/>
-      </w:pPr>
-      <w:r>
-        <w:t>_Marked as resolved_</w:t>
-      </w:r>
-    </w:p>
-  </w:comment>
-  <w:comment w:id="7" w:author="Navin Ramachandran" w:date="2015-09-10T01:00:00Z" w:initials="">
-    <w:p>
-      <w:pPr>
-        <w:widowControl w:val="0"/>
-        <w:spacing w:line="240" w:lineRule="auto"/>
-      </w:pPr>
-      <w:r>
-        <w:t>_Re-opened_</w:t>
-      </w:r>
-    </w:p>
-  </w:comment>
-  <w:comment w:id="8" w:author="Navin Ramachandran" w:date="2015-09-10T01:10:00Z" w:initials="">
-    <w:p>
-      <w:pPr>
-        <w:widowControl w:val="0"/>
-        <w:spacing w:line="240" w:lineRule="auto"/>
-      </w:pPr>
-      <w:r>
-        <w:t>So how does this work?</w:t>
-      </w:r>
-    </w:p>
-    <w:p>
-      <w:pPr>
-        <w:widowControl w:val="0"/>
-        <w:spacing w:line="240" w:lineRule="auto"/>
-      </w:pPr>
-      <w:r>
-        <w:t>If the request for advice originates from an abnormality on the list of symptoms, I presume the message would just be filled with that symptom and marked as routine.</w:t>
-      </w:r>
-    </w:p>
-    <w:p>
-      <w:pPr>
-        <w:widowControl w:val="0"/>
-        <w:spacing w:line="240" w:lineRule="auto"/>
-      </w:pPr>
-      <w:r>
-        <w:t>And if from the "Emergency" button (subject to name change), this will pop up a box that allows you to type a question (if you want to), and this would be marked as urgent.</w:t>
-      </w:r>
-    </w:p>
-    <w:p>
-      <w:pPr>
-        <w:widowControl w:val="0"/>
-        <w:spacing w:line="240" w:lineRule="auto"/>
-      </w:pPr>
-      <w:r>
-        <w:t>Is that correct?</w:t>
-      </w:r>
-    </w:p>
-  </w:comment>
-  <w:comment w:id="9" w:author="Ian McNicoll" w:date="2015-09-10T01:32:00Z" w:initials="">
-    <w:p>
-      <w:pPr>
-        <w:widowControl w:val="0"/>
-        <w:spacing w:line="240" w:lineRule="auto"/>
-      </w:pPr>
-      <w:r>
-        <w:t>I would expect this to be prompted by either the app on the basis of some kind of risk assessment / decision support from the app, or triggered by the patient asking for advice, probably on the basis of some symptoms. Agree - press the button and it allows you to say why you want advice + mark as urgent if reqd.</w:t>
-      </w:r>
-    </w:p>
-  </w:comment>
-</w:comments>
-</file>
-
-<file path=word/commentsExtended.xml><?xml version="1.0" encoding="utf-8"?>
-<w15:commentsEx xmlns:wpc="http://schemas.microsoft.com/office/word/2010/wordprocessingCanvas" xmlns:mo="http://schemas.microsoft.com/office/mac/office/2008/main" xmlns:mc="http://schemas.openxmlformats.org/markup-compatibility/2006" xmlns:mv="urn:schemas-microsoft-com:mac:vml" xmlns:o="urn:schemas-microsoft-com:office:office" xmlns:r="http://schemas.openxmlformats.org/officeDocument/2006/relationships" xmlns:m="http://schemas.openxmlformats.org/officeDocument/2006/math" xmlns:v="urn:schemas-microsoft-com:vml" xmlns:wp14="http://schemas.microsoft.com/office/word/2010/wordprocessingDrawing" xmlns:wp="http://schemas.openxmlformats.org/drawingml/2006/wordprocessingDrawing" xmlns:w10="urn:schemas-microsoft-com:office:word" xmlns:w="http://schemas.openxmlformats.org/wordprocessingml/2006/main" xmlns:w14="http://schemas.microsoft.com/office/word/2010/wordml" xmlns:w15="http://schemas.microsoft.com/office/word/2012/wordml" xmlns:wpg="http://schemas.microsoft.com/office/word/2010/wordprocessingGroup" xmlns:wpi="http://schemas.microsoft.com/office/word/2010/wordprocessingInk" xmlns:wne="http://schemas.microsoft.com/office/word/2006/wordml" xmlns:wps="http://schemas.microsoft.com/office/word/2010/wordprocessingShape" mc:Ignorable="w14 w15 wp14">
-  <w15:commentEx w15:paraId="0A97CCDC" w15:done="0"/>
-  <w15:commentEx w15:paraId="7C9AC00D" w15:done="0"/>
-  <w15:commentEx w15:paraId="57C6B266" w15:done="0"/>
-  <w15:commentEx w15:paraId="19499959" w15:done="0"/>
-  <w15:commentEx w15:paraId="378CA5DA" w15:done="0"/>
-</w15:commentsEx>
 </file>
 
 <file path=word/numbering.xml><?xml version="1.0" encoding="utf-8"?>
@@ -2422,6 +2121,31 @@
       <w:szCs w:val="18"/>
     </w:rPr>
   </w:style>
+  <w:style w:type="character" w:styleId="BookTitle">
+    <w:name w:val="Book Title"/>
+    <w:basedOn w:val="DefaultParagraphFont"/>
+    <w:uiPriority w:val="33"/>
+    <w:qFormat/>
+    <w:rsid w:val="00D1330D"/>
+    <w:rPr>
+      <w:b/>
+      <w:bCs/>
+      <w:i/>
+      <w:iCs/>
+      <w:spacing w:val="5"/>
+    </w:rPr>
+  </w:style>
+  <w:style w:type="character" w:styleId="Hyperlink">
+    <w:name w:val="Hyperlink"/>
+    <w:basedOn w:val="DefaultParagraphFont"/>
+    <w:uiPriority w:val="99"/>
+    <w:unhideWhenUsed/>
+    <w:rsid w:val="00D1330D"/>
+    <w:rPr>
+      <w:color w:val="0563C1" w:themeColor="hyperlink"/>
+      <w:u w:val="single"/>
+    </w:rPr>
+  </w:style>
 </w:styles>
 </file>
 

</xml_diff>